<commit_message>
Terminacion del ejercicio con cosas a corregir
</commit_message>
<xml_diff>
--- a/Info/PasosPensamientoComputacional.docx
+++ b/Info/PasosPensamientoComputacional.docx
@@ -1758,53 +1758,75 @@
                 <w:rFonts w:ascii="Times New Roman" w:hAnsi="Times New Roman" w:cs="Times New Roman"/>
                 <w:sz w:val="24"/>
                 <w:szCs w:val="24"/>
-                <w:lang w:val="es-CO"/>
-              </w:rPr>
-            </w:pPr>
-            <w:r>
-              <w:rPr>
-                <w:rFonts w:ascii="Times New Roman" w:hAnsi="Times New Roman" w:cs="Times New Roman"/>
-                <w:sz w:val="24"/>
-                <w:szCs w:val="24"/>
-                <w:lang w:val="es-CO"/>
-              </w:rPr>
-              <w:t>-String nombre</w:t>
-            </w:r>
-          </w:p>
-          <w:p>
-            <w:pPr>
-              <w:rPr>
-                <w:rFonts w:ascii="Times New Roman" w:hAnsi="Times New Roman" w:cs="Times New Roman"/>
-                <w:sz w:val="24"/>
-                <w:szCs w:val="24"/>
-                <w:lang w:val="es-CO"/>
-              </w:rPr>
-            </w:pPr>
-            <w:r>
-              <w:rPr>
-                <w:rFonts w:ascii="Times New Roman" w:hAnsi="Times New Roman" w:cs="Times New Roman"/>
-                <w:sz w:val="24"/>
-                <w:szCs w:val="24"/>
-                <w:lang w:val="es-CO"/>
-              </w:rPr>
-              <w:t>-String apellido</w:t>
-            </w:r>
-          </w:p>
-          <w:p>
-            <w:pPr>
-              <w:rPr>
-                <w:rFonts w:ascii="Times New Roman" w:hAnsi="Times New Roman" w:cs="Times New Roman"/>
-                <w:sz w:val="24"/>
-                <w:szCs w:val="24"/>
-                <w:lang w:val="es-CO"/>
-              </w:rPr>
-            </w:pPr>
-            <w:r>
-              <w:rPr>
-                <w:rFonts w:ascii="Times New Roman" w:hAnsi="Times New Roman" w:cs="Times New Roman"/>
-                <w:sz w:val="24"/>
-                <w:szCs w:val="24"/>
-                <w:lang w:val="es-CO"/>
+                <w:lang w:val="en-US"/>
+              </w:rPr>
+            </w:pPr>
+            <w:r>
+              <w:rPr>
+                <w:rFonts w:ascii="Times New Roman" w:hAnsi="Times New Roman" w:cs="Times New Roman"/>
+                <w:sz w:val="24"/>
+                <w:szCs w:val="24"/>
+                <w:lang w:val="en-US"/>
+              </w:rPr>
+              <w:t xml:space="preserve">-String </w:t>
+            </w:r>
+            <w:proofErr w:type="spellStart"/>
+            <w:r>
+              <w:rPr>
+                <w:rFonts w:ascii="Times New Roman" w:hAnsi="Times New Roman" w:cs="Times New Roman"/>
+                <w:sz w:val="24"/>
+                <w:szCs w:val="24"/>
+                <w:lang w:val="en-US"/>
+              </w:rPr>
+              <w:t>nombre</w:t>
+            </w:r>
+            <w:proofErr w:type="spellEnd"/>
+          </w:p>
+          <w:p>
+            <w:pPr>
+              <w:rPr>
+                <w:rFonts w:ascii="Times New Roman" w:hAnsi="Times New Roman" w:cs="Times New Roman"/>
+                <w:sz w:val="24"/>
+                <w:szCs w:val="24"/>
+                <w:lang w:val="en-US"/>
+              </w:rPr>
+            </w:pPr>
+            <w:r>
+              <w:rPr>
+                <w:rFonts w:ascii="Times New Roman" w:hAnsi="Times New Roman" w:cs="Times New Roman"/>
+                <w:sz w:val="24"/>
+                <w:szCs w:val="24"/>
+                <w:lang w:val="en-US"/>
+              </w:rPr>
+              <w:t xml:space="preserve">-String </w:t>
+            </w:r>
+            <w:proofErr w:type="spellStart"/>
+            <w:r>
+              <w:rPr>
+                <w:rFonts w:ascii="Times New Roman" w:hAnsi="Times New Roman" w:cs="Times New Roman"/>
+                <w:sz w:val="24"/>
+                <w:szCs w:val="24"/>
+                <w:lang w:val="en-US"/>
+              </w:rPr>
+              <w:t>apellido</w:t>
+            </w:r>
+            <w:proofErr w:type="spellEnd"/>
+          </w:p>
+          <w:p>
+            <w:pPr>
+              <w:rPr>
+                <w:rFonts w:ascii="Times New Roman" w:hAnsi="Times New Roman" w:cs="Times New Roman"/>
+                <w:sz w:val="24"/>
+                <w:szCs w:val="24"/>
+                <w:lang w:val="en-US"/>
+              </w:rPr>
+            </w:pPr>
+            <w:r>
+              <w:rPr>
+                <w:rFonts w:ascii="Times New Roman" w:hAnsi="Times New Roman" w:cs="Times New Roman"/>
+                <w:sz w:val="24"/>
+                <w:szCs w:val="24"/>
+                <w:lang w:val="en-US"/>
               </w:rPr>
               <w:t>-String id</w:t>
             </w:r>
@@ -1825,8 +1847,39 @@
                 <w:szCs w:val="24"/>
                 <w:lang w:val="es-CO"/>
               </w:rPr>
-              <w:t>-LocalDate fechaNacimiento</w:t>
-            </w:r>
+              <w:t>-</w:t>
+            </w:r>
+            <w:proofErr w:type="spellStart"/>
+            <w:r>
+              <w:rPr>
+                <w:rFonts w:ascii="Times New Roman" w:hAnsi="Times New Roman" w:cs="Times New Roman"/>
+                <w:sz w:val="24"/>
+                <w:szCs w:val="24"/>
+                <w:lang w:val="es-CO"/>
+              </w:rPr>
+              <w:t>LocalDate</w:t>
+            </w:r>
+            <w:proofErr w:type="spellEnd"/>
+            <w:r>
+              <w:rPr>
+                <w:rFonts w:ascii="Times New Roman" w:hAnsi="Times New Roman" w:cs="Times New Roman"/>
+                <w:sz w:val="24"/>
+                <w:szCs w:val="24"/>
+                <w:lang w:val="es-CO"/>
+              </w:rPr>
+              <w:t xml:space="preserve"> </w:t>
+            </w:r>
+            <w:proofErr w:type="spellStart"/>
+            <w:r>
+              <w:rPr>
+                <w:rFonts w:ascii="Times New Roman" w:hAnsi="Times New Roman" w:cs="Times New Roman"/>
+                <w:sz w:val="24"/>
+                <w:szCs w:val="24"/>
+                <w:lang w:val="es-CO"/>
+              </w:rPr>
+              <w:t>fechaNacimiento</w:t>
+            </w:r>
+            <w:proofErr w:type="spellEnd"/>
           </w:p>
         </w:tc>
       </w:tr>
@@ -2090,18 +2143,7 @@
                 <w:szCs w:val="24"/>
                 <w:lang w:val="es-CO"/>
               </w:rPr>
-              <w:t>&lt;&lt;</w:t>
-            </w:r>
-            <w:r>
-              <w:rPr>
-                <w:rFonts w:ascii="Times New Roman" w:hAnsi="Times New Roman" w:cs="Times New Roman"/>
-                <w:b/>
-                <w:bCs/>
-                <w:sz w:val="24"/>
-                <w:szCs w:val="24"/>
-                <w:lang w:val="es-CO"/>
-              </w:rPr>
-              <w:t>interface&gt;&gt;</w:t>
+              <w:t>&lt;&lt;interface&gt;&gt;</w:t>
             </w:r>
           </w:p>
         </w:tc>
@@ -2365,56 +2407,379 @@
         <w:t>¿Qué debo hacer para probar las funcionalidades?</w:t>
       </w:r>
     </w:p>
-    <w:p>
-      <w:pPr>
-        <w:rPr>
-          <w:rFonts w:ascii="Times New Roman" w:hAnsi="Times New Roman" w:cs="Times New Roman"/>
-          <w:sz w:val="28"/>
-          <w:szCs w:val="28"/>
-          <w:lang w:val="es-CO"/>
-        </w:rPr>
-      </w:pPr>
-    </w:p>
-    <w:p>
-      <w:pPr>
-        <w:rPr>
-          <w:rFonts w:ascii="Times New Roman" w:hAnsi="Times New Roman" w:cs="Times New Roman"/>
-          <w:sz w:val="28"/>
-          <w:szCs w:val="28"/>
-          <w:lang w:val="es-CO"/>
-        </w:rPr>
-      </w:pPr>
-    </w:p>
-    <w:p>
-      <w:pPr>
-        <w:rPr>
-          <w:rFonts w:ascii="Times New Roman" w:hAnsi="Times New Roman" w:cs="Times New Roman"/>
-          <w:sz w:val="28"/>
-          <w:szCs w:val="28"/>
-          <w:lang w:val="es-CO"/>
-        </w:rPr>
-      </w:pPr>
-    </w:p>
-    <w:p>
-      <w:pPr>
-        <w:rPr>
-          <w:rFonts w:ascii="Times New Roman" w:hAnsi="Times New Roman" w:cs="Times New Roman"/>
-          <w:sz w:val="28"/>
-          <w:szCs w:val="28"/>
-          <w:lang w:val="es-CO"/>
-        </w:rPr>
-      </w:pPr>
-    </w:p>
-    <w:p>
-      <w:pPr>
-        <w:rPr>
-          <w:rFonts w:ascii="Times New Roman" w:hAnsi="Times New Roman" w:cs="Times New Roman"/>
-          <w:sz w:val="28"/>
-          <w:szCs w:val="28"/>
-          <w:lang w:val="es-CO"/>
-        </w:rPr>
-      </w:pPr>
-    </w:p>
+    <w:tbl>
+      <w:tblPr>
+        <w:tblStyle w:val="Tablaconcuadrcula"/>
+        <w:tblW w:w="0" w:type="auto"/>
+        <w:tblLook w:val="04A0" w:firstRow="1" w:lastRow="0" w:firstColumn="1" w:lastColumn="0" w:noHBand="0" w:noVBand="1"/>
+      </w:tblPr>
+      <w:tblGrid>
+        <w:gridCol w:w="3203"/>
+        <w:gridCol w:w="2826"/>
+        <w:gridCol w:w="2799"/>
+      </w:tblGrid>
+      <w:tr>
+        <w:trPr>
+          <w:trHeight w:val="760"/>
+        </w:trPr>
+        <w:tc>
+          <w:tcPr>
+            <w:tcW w:w="2942" w:type="dxa"/>
+          </w:tcPr>
+          <w:p>
+            <w:pPr>
+              <w:jc w:val="center"/>
+              <w:rPr>
+                <w:rFonts w:ascii="Times New Roman" w:hAnsi="Times New Roman" w:cs="Times New Roman"/>
+                <w:b/>
+                <w:bCs/>
+                <w:sz w:val="28"/>
+                <w:szCs w:val="28"/>
+                <w:lang w:val="es-CO"/>
+              </w:rPr>
+            </w:pPr>
+            <w:r>
+              <w:rPr>
+                <w:rFonts w:ascii="Times New Roman" w:hAnsi="Times New Roman" w:cs="Times New Roman"/>
+                <w:b/>
+                <w:bCs/>
+                <w:sz w:val="28"/>
+                <w:szCs w:val="28"/>
+                <w:lang w:val="es-CO"/>
+              </w:rPr>
+              <w:t>Prueba</w:t>
+            </w:r>
+          </w:p>
+        </w:tc>
+        <w:tc>
+          <w:tcPr>
+            <w:tcW w:w="2943" w:type="dxa"/>
+          </w:tcPr>
+          <w:p>
+            <w:pPr>
+              <w:jc w:val="center"/>
+              <w:rPr>
+                <w:rFonts w:ascii="Times New Roman" w:hAnsi="Times New Roman" w:cs="Times New Roman"/>
+                <w:b/>
+                <w:bCs/>
+                <w:sz w:val="28"/>
+                <w:szCs w:val="28"/>
+                <w:lang w:val="es-CO"/>
+              </w:rPr>
+            </w:pPr>
+            <w:r>
+              <w:rPr>
+                <w:rFonts w:ascii="Times New Roman" w:hAnsi="Times New Roman" w:cs="Times New Roman"/>
+                <w:b/>
+                <w:bCs/>
+                <w:sz w:val="28"/>
+                <w:szCs w:val="28"/>
+                <w:lang w:val="es-CO"/>
+              </w:rPr>
+              <w:t>Entrada de datos</w:t>
+            </w:r>
+          </w:p>
+        </w:tc>
+        <w:tc>
+          <w:tcPr>
+            <w:tcW w:w="2943" w:type="dxa"/>
+          </w:tcPr>
+          <w:p>
+            <w:pPr>
+              <w:jc w:val="center"/>
+              <w:rPr>
+                <w:rFonts w:ascii="Times New Roman" w:hAnsi="Times New Roman" w:cs="Times New Roman"/>
+                <w:b/>
+                <w:bCs/>
+                <w:sz w:val="28"/>
+                <w:szCs w:val="28"/>
+                <w:lang w:val="es-CO"/>
+              </w:rPr>
+            </w:pPr>
+            <w:r>
+              <w:rPr>
+                <w:rFonts w:ascii="Times New Roman" w:hAnsi="Times New Roman" w:cs="Times New Roman"/>
+                <w:b/>
+                <w:bCs/>
+                <w:sz w:val="28"/>
+                <w:szCs w:val="28"/>
+                <w:lang w:val="es-CO"/>
+              </w:rPr>
+              <w:t>Salida</w:t>
+            </w:r>
+          </w:p>
+        </w:tc>
+      </w:tr>
+      <w:tr>
+        <w:trPr>
+          <w:trHeight w:val="1795"/>
+        </w:trPr>
+        <w:tc>
+          <w:tcPr>
+            <w:tcW w:w="2942" w:type="dxa"/>
+          </w:tcPr>
+          <w:p>
+            <w:pPr>
+              <w:rPr>
+                <w:rFonts w:ascii="Times New Roman" w:hAnsi="Times New Roman" w:cs="Times New Roman"/>
+                <w:sz w:val="28"/>
+                <w:szCs w:val="28"/>
+                <w:lang w:val="es-CO"/>
+              </w:rPr>
+            </w:pPr>
+            <w:proofErr w:type="spellStart"/>
+            <w:proofErr w:type="gramStart"/>
+            <w:r>
+              <w:rPr>
+                <w:rFonts w:ascii="Times New Roman" w:hAnsi="Times New Roman" w:cs="Times New Roman"/>
+                <w:sz w:val="28"/>
+                <w:szCs w:val="28"/>
+                <w:lang w:val="es-CO"/>
+              </w:rPr>
+              <w:t>asssertEquals</w:t>
+            </w:r>
+            <w:proofErr w:type="spellEnd"/>
+            <w:r>
+              <w:rPr>
+                <w:rFonts w:ascii="Times New Roman" w:hAnsi="Times New Roman" w:cs="Times New Roman"/>
+                <w:sz w:val="28"/>
+                <w:szCs w:val="28"/>
+                <w:lang w:val="es-CO"/>
+              </w:rPr>
+              <w:t>(</w:t>
+            </w:r>
+            <w:proofErr w:type="gramEnd"/>
+            <w:r>
+              <w:rPr>
+                <w:rFonts w:ascii="Times New Roman" w:hAnsi="Times New Roman" w:cs="Times New Roman"/>
+                <w:sz w:val="28"/>
+                <w:szCs w:val="28"/>
+                <w:lang w:val="es-CO"/>
+              </w:rPr>
+              <w:t xml:space="preserve">7000, </w:t>
+            </w:r>
+            <w:proofErr w:type="spellStart"/>
+            <w:r>
+              <w:rPr>
+                <w:rFonts w:ascii="Times New Roman" w:hAnsi="Times New Roman" w:cs="Times New Roman"/>
+                <w:sz w:val="28"/>
+                <w:szCs w:val="28"/>
+                <w:lang w:val="es-CO"/>
+              </w:rPr>
+              <w:t>tarifaCalculada</w:t>
+            </w:r>
+            <w:proofErr w:type="spellEnd"/>
+            <w:r>
+              <w:rPr>
+                <w:rFonts w:ascii="Times New Roman" w:hAnsi="Times New Roman" w:cs="Times New Roman"/>
+                <w:sz w:val="28"/>
+                <w:szCs w:val="28"/>
+                <w:lang w:val="es-CO"/>
+              </w:rPr>
+              <w:t>)</w:t>
+            </w:r>
+          </w:p>
+        </w:tc>
+        <w:tc>
+          <w:tcPr>
+            <w:tcW w:w="2943" w:type="dxa"/>
+          </w:tcPr>
+          <w:p>
+            <w:pPr>
+              <w:rPr>
+                <w:rFonts w:ascii="Times New Roman" w:hAnsi="Times New Roman" w:cs="Times New Roman"/>
+                <w:sz w:val="28"/>
+                <w:szCs w:val="28"/>
+                <w:lang w:val="es-CO"/>
+              </w:rPr>
+            </w:pPr>
+            <w:r>
+              <w:rPr>
+                <w:rFonts w:ascii="Times New Roman" w:hAnsi="Times New Roman" w:cs="Times New Roman"/>
+                <w:sz w:val="28"/>
+                <w:szCs w:val="28"/>
+                <w:lang w:val="es-CO"/>
+              </w:rPr>
+              <w:t>Debe validarse de que el método para calcular la tarifa en una moto sea igual a la calculada</w:t>
+            </w:r>
+          </w:p>
+        </w:tc>
+        <w:tc>
+          <w:tcPr>
+            <w:tcW w:w="2943" w:type="dxa"/>
+          </w:tcPr>
+          <w:p>
+            <w:pPr>
+              <w:rPr>
+                <w:rFonts w:ascii="Times New Roman" w:hAnsi="Times New Roman" w:cs="Times New Roman"/>
+                <w:sz w:val="28"/>
+                <w:szCs w:val="28"/>
+                <w:lang w:val="es-CO"/>
+              </w:rPr>
+            </w:pPr>
+            <w:r>
+              <w:rPr>
+                <w:rFonts w:ascii="Times New Roman" w:hAnsi="Times New Roman" w:cs="Times New Roman"/>
+                <w:sz w:val="28"/>
+                <w:szCs w:val="28"/>
+                <w:lang w:val="es-CO"/>
+              </w:rPr>
+              <w:t>Lanzar true;</w:t>
+            </w:r>
+          </w:p>
+        </w:tc>
+      </w:tr>
+      <w:tr>
+        <w:trPr>
+          <w:trHeight w:val="2236"/>
+        </w:trPr>
+        <w:tc>
+          <w:tcPr>
+            <w:tcW w:w="2942" w:type="dxa"/>
+          </w:tcPr>
+          <w:p>
+            <w:pPr>
+              <w:rPr>
+                <w:rFonts w:ascii="Times New Roman" w:hAnsi="Times New Roman" w:cs="Times New Roman"/>
+                <w:sz w:val="28"/>
+                <w:szCs w:val="28"/>
+                <w:lang w:val="es-CO"/>
+              </w:rPr>
+            </w:pPr>
+            <w:proofErr w:type="spellStart"/>
+            <w:proofErr w:type="gramStart"/>
+            <w:r>
+              <w:rPr>
+                <w:rFonts w:ascii="Times New Roman" w:hAnsi="Times New Roman" w:cs="Times New Roman"/>
+                <w:sz w:val="28"/>
+                <w:szCs w:val="28"/>
+                <w:lang w:val="es-CO"/>
+              </w:rPr>
+              <w:t>assertnotNull</w:t>
+            </w:r>
+            <w:proofErr w:type="spellEnd"/>
+            <w:r>
+              <w:rPr>
+                <w:rFonts w:ascii="Times New Roman" w:hAnsi="Times New Roman" w:cs="Times New Roman"/>
+                <w:sz w:val="28"/>
+                <w:szCs w:val="28"/>
+                <w:lang w:val="es-CO"/>
+              </w:rPr>
+              <w:t>(</w:t>
+            </w:r>
+            <w:proofErr w:type="spellStart"/>
+            <w:proofErr w:type="gramEnd"/>
+            <w:r>
+              <w:rPr>
+                <w:rFonts w:ascii="Times New Roman" w:hAnsi="Times New Roman" w:cs="Times New Roman"/>
+                <w:sz w:val="28"/>
+                <w:szCs w:val="28"/>
+                <w:lang w:val="es-CO"/>
+              </w:rPr>
+              <w:t>ListEstacion</w:t>
+            </w:r>
+            <w:proofErr w:type="spellEnd"/>
+          </w:p>
+          <w:p>
+            <w:pPr>
+              <w:rPr>
+                <w:rFonts w:ascii="Times New Roman" w:hAnsi="Times New Roman" w:cs="Times New Roman"/>
+                <w:sz w:val="28"/>
+                <w:szCs w:val="28"/>
+                <w:lang w:val="es-CO"/>
+              </w:rPr>
+            </w:pPr>
+            <w:proofErr w:type="gramStart"/>
+            <w:r>
+              <w:rPr>
+                <w:rFonts w:ascii="Times New Roman" w:hAnsi="Times New Roman" w:cs="Times New Roman"/>
+                <w:sz w:val="28"/>
+                <w:szCs w:val="28"/>
+                <w:lang w:val="es-CO"/>
+              </w:rPr>
+              <w:t>peajes(</w:t>
+            </w:r>
+            <w:proofErr w:type="gramEnd"/>
+            <w:r>
+              <w:rPr>
+                <w:rFonts w:ascii="Times New Roman" w:hAnsi="Times New Roman" w:cs="Times New Roman"/>
+                <w:sz w:val="28"/>
+                <w:szCs w:val="28"/>
+                <w:lang w:val="es-CO"/>
+              </w:rPr>
+              <w:t>))</w:t>
+            </w:r>
+          </w:p>
+        </w:tc>
+        <w:tc>
+          <w:tcPr>
+            <w:tcW w:w="2943" w:type="dxa"/>
+          </w:tcPr>
+          <w:p>
+            <w:pPr>
+              <w:rPr>
+                <w:rFonts w:ascii="Times New Roman" w:hAnsi="Times New Roman" w:cs="Times New Roman"/>
+                <w:sz w:val="28"/>
+                <w:szCs w:val="28"/>
+                <w:lang w:val="es-CO"/>
+              </w:rPr>
+            </w:pPr>
+            <w:r>
+              <w:rPr>
+                <w:rFonts w:ascii="Times New Roman" w:hAnsi="Times New Roman" w:cs="Times New Roman"/>
+                <w:sz w:val="28"/>
+                <w:szCs w:val="28"/>
+                <w:lang w:val="es-CO"/>
+              </w:rPr>
+              <w:t>Debe validarse de que la lista de estaciones</w:t>
+            </w:r>
+          </w:p>
+          <w:p>
+            <w:pPr>
+              <w:rPr>
+                <w:rFonts w:ascii="Times New Roman" w:hAnsi="Times New Roman" w:cs="Times New Roman"/>
+                <w:sz w:val="28"/>
+                <w:szCs w:val="28"/>
+                <w:lang w:val="es-CO"/>
+              </w:rPr>
+            </w:pPr>
+            <w:r>
+              <w:rPr>
+                <w:rFonts w:ascii="Times New Roman" w:hAnsi="Times New Roman" w:cs="Times New Roman"/>
+                <w:sz w:val="28"/>
+                <w:szCs w:val="28"/>
+                <w:lang w:val="es-CO"/>
+              </w:rPr>
+              <w:t>De peajes no deba ser nula</w:t>
+            </w:r>
+          </w:p>
+        </w:tc>
+        <w:tc>
+          <w:tcPr>
+            <w:tcW w:w="2943" w:type="dxa"/>
+          </w:tcPr>
+          <w:p>
+            <w:pPr>
+              <w:rPr>
+                <w:rFonts w:ascii="Times New Roman" w:hAnsi="Times New Roman" w:cs="Times New Roman"/>
+                <w:sz w:val="28"/>
+                <w:szCs w:val="28"/>
+                <w:lang w:val="es-CO"/>
+              </w:rPr>
+            </w:pPr>
+            <w:r>
+              <w:rPr>
+                <w:rFonts w:ascii="Times New Roman" w:hAnsi="Times New Roman" w:cs="Times New Roman"/>
+                <w:sz w:val="28"/>
+                <w:szCs w:val="28"/>
+                <w:lang w:val="es-CO"/>
+              </w:rPr>
+              <w:t>Pasar la prueba y lanzar true</w:t>
+            </w:r>
+          </w:p>
+        </w:tc>
+      </w:tr>
+    </w:tbl>
     <w:p>
       <w:pPr>
         <w:rPr>

</xml_diff>